<commit_message>
Se agregó la descrpción, objetivos y entregables.
</commit_message>
<xml_diff>
--- a/4.1.Acta-de-constitución.docx
+++ b/4.1.Acta-de-constitución.docx
@@ -568,6 +568,7 @@
               <w:spacing w:before="0" w:line="243" w:lineRule="exact"/>
               <w:ind w:left="96"/>
               <w:rPr>
+                <w:spacing w:val="-2"/>
                 <w:sz w:val="20"/>
               </w:rPr>
             </w:pPr>
@@ -577,6 +578,48 @@
                 <w:sz w:val="20"/>
               </w:rPr>
               <w:t>AUTOR:</w:t>
+            </w:r>
+            <w:r>
+              <w:rPr>
+                <w:spacing w:val="-2"/>
+                <w:sz w:val="20"/>
+              </w:rPr>
+              <w:t xml:space="preserve"> </w:t>
+            </w:r>
+          </w:p>
+          <w:p>
+            <w:pPr>
+              <w:pStyle w:val="TableParagraph"/>
+              <w:spacing w:before="0" w:line="243" w:lineRule="exact"/>
+              <w:ind w:left="96"/>
+              <w:rPr>
+                <w:spacing w:val="-2"/>
+                <w:sz w:val="20"/>
+              </w:rPr>
+            </w:pPr>
+            <w:r>
+              <w:rPr>
+                <w:spacing w:val="-2"/>
+                <w:sz w:val="20"/>
+              </w:rPr>
+              <w:t>López Pérez Diego Alexis</w:t>
+            </w:r>
+          </w:p>
+          <w:p>
+            <w:pPr>
+              <w:pStyle w:val="TableParagraph"/>
+              <w:spacing w:before="0" w:line="243" w:lineRule="exact"/>
+              <w:ind w:left="96"/>
+              <w:rPr>
+                <w:sz w:val="20"/>
+              </w:rPr>
+            </w:pPr>
+            <w:r>
+              <w:rPr>
+                <w:spacing w:val="-2"/>
+                <w:sz w:val="20"/>
+              </w:rPr>
+              <w:t>Zepeda Minero Manuel</w:t>
             </w:r>
           </w:p>
         </w:tc>
@@ -612,6 +655,7 @@
               <w:spacing w:before="0" w:line="243" w:lineRule="exact"/>
               <w:ind w:left="96"/>
               <w:rPr>
+                <w:spacing w:val="-2"/>
                 <w:sz w:val="20"/>
               </w:rPr>
             </w:pPr>
@@ -622,6 +666,16 @@
               </w:rPr>
               <w:t>REVISIÓN:</w:t>
             </w:r>
+          </w:p>
+          <w:p>
+            <w:pPr>
+              <w:pStyle w:val="TableParagraph"/>
+              <w:spacing w:before="0" w:line="243" w:lineRule="exact"/>
+              <w:ind w:left="96"/>
+              <w:rPr>
+                <w:sz w:val="20"/>
+              </w:rPr>
+            </w:pPr>
           </w:p>
         </w:tc>
       </w:tr>
@@ -674,6 +728,8 @@
             <w:pPr>
               <w:pStyle w:val="TableParagraph"/>
               <w:rPr>
+                <w:bCs/>
+                <w:iCs/>
                 <w:sz w:val="24"/>
               </w:rPr>
             </w:pPr>
@@ -800,6 +856,129 @@
               </w:rPr>
               <w:t>dónde):</w:t>
             </w:r>
+            <w:r>
+              <w:rPr>
+                <w:spacing w:val="-2"/>
+                <w:sz w:val="24"/>
+              </w:rPr>
+              <w:t xml:space="preserve"> </w:t>
+            </w:r>
+          </w:p>
+          <w:p>
+            <w:pPr>
+              <w:pStyle w:val="TableParagraph"/>
+              <w:rPr>
+                <w:bCs/>
+                <w:iCs/>
+                <w:sz w:val="24"/>
+              </w:rPr>
+            </w:pPr>
+            <w:r>
+              <w:rPr>
+                <w:bCs/>
+                <w:iCs/>
+                <w:sz w:val="24"/>
+              </w:rPr>
+              <w:t>El proyecto "Sistema de Gestión para Hotel y Eventos" se enfoca en desarrollar un software integral para un hotel que no solo ofrece servicios de hospedaje, sino que también organiza eventos. El objetivo es optimizar la gestión diaria desde la reserva de habitaciones hasta la planificación y ejecución de eventos, mejorando así la experiencia tanto para clientes como para el personal.</w:t>
+            </w:r>
+          </w:p>
+          <w:p>
+            <w:pPr>
+              <w:pStyle w:val="TableParagraph"/>
+              <w:rPr>
+                <w:bCs/>
+                <w:iCs/>
+                <w:sz w:val="24"/>
+              </w:rPr>
+            </w:pPr>
+            <w:r>
+              <w:rPr>
+                <w:bCs/>
+                <w:iCs/>
+                <w:sz w:val="24"/>
+              </w:rPr>
+              <w:t>El equipo del proyecto incluye al administrador del hotel, el encargado de eventos, el personal de recepción y el equipo de desarrollo de software. Cada miembro desempeñará roles específicos para garantizar el éxito del proyecto.</w:t>
+            </w:r>
+          </w:p>
+          <w:p>
+            <w:pPr>
+              <w:pStyle w:val="TableParagraph"/>
+              <w:rPr>
+                <w:bCs/>
+                <w:iCs/>
+                <w:sz w:val="24"/>
+              </w:rPr>
+            </w:pPr>
+            <w:r>
+              <w:rPr>
+                <w:bCs/>
+                <w:iCs/>
+                <w:sz w:val="24"/>
+              </w:rPr>
+              <w:t xml:space="preserve">Se utilizará la metodología RUP (Proceso Unificado de Rational) como marco de trabajo para el desarrollo del software. Esto implicará una planificación detallada, iterativa y flexible, adaptada a las necesidades cambiantes del hotel y sus eventos. Se seguirán las fases de inicio, elaboración, construcción, transición y seguimiento y mantenimiento, con énfasis en la comunicación constante con los </w:t>
+            </w:r>
+            <w:proofErr w:type="spellStart"/>
+            <w:r>
+              <w:rPr>
+                <w:bCs/>
+                <w:iCs/>
+                <w:sz w:val="24"/>
+              </w:rPr>
+              <w:t>stakeholders</w:t>
+            </w:r>
+            <w:proofErr w:type="spellEnd"/>
+            <w:r>
+              <w:rPr>
+                <w:bCs/>
+                <w:iCs/>
+                <w:sz w:val="24"/>
+              </w:rPr>
+              <w:t xml:space="preserve"> y la adaptabilidad a los cambios.</w:t>
+            </w:r>
+          </w:p>
+          <w:p>
+            <w:pPr>
+              <w:pStyle w:val="TableParagraph"/>
+              <w:rPr>
+                <w:bCs/>
+                <w:iCs/>
+                <w:sz w:val="24"/>
+              </w:rPr>
+            </w:pPr>
+            <w:r>
+              <w:rPr>
+                <w:bCs/>
+                <w:iCs/>
+                <w:sz w:val="24"/>
+              </w:rPr>
+              <w:t>El proyecto está programado para comenzar en mayo de 2024, tan pronto como se autorice este documento. Se ha establecido que tendrá una duración hasta finales de año, lo que permitirá cumplir con los objetivos y entregables definidos dentro de ese período de tiempo. Se asignarán hitos y plazos específicos para cada fase del proyecto, asegurando un progreso constante y una finalización oportuna.</w:t>
+            </w:r>
+            <w:r>
+              <w:rPr>
+                <w:bCs/>
+                <w:iCs/>
+                <w:sz w:val="24"/>
+              </w:rPr>
+              <w:t xml:space="preserve"> </w:t>
+            </w:r>
+            <w:r>
+              <w:rPr>
+                <w:bCs/>
+                <w:iCs/>
+                <w:sz w:val="24"/>
+              </w:rPr>
+              <w:t>El desarrollo del software se llevará a cabo tanto en el entorno de desarrollo del equipo como en el entorno de producción del hotel. Se establecerán procesos para la colaboración efectiva entre el equipo de desarrollo y el personal del hotel, asegurando una implementación exitosa y una transición sin problemas.</w:t>
+            </w:r>
+          </w:p>
+          <w:p>
+            <w:pPr>
+              <w:pStyle w:val="TableParagraph"/>
+              <w:rPr>
+                <w:bCs/>
+                <w:iCs/>
+                <w:sz w:val="24"/>
+              </w:rPr>
+            </w:pPr>
           </w:p>
         </w:tc>
       </w:tr>
@@ -951,6 +1130,22 @@
                 <w:sz w:val="24"/>
               </w:rPr>
             </w:pPr>
+            <w:r>
+              <w:rPr>
+                <w:iCs/>
+                <w:sz w:val="24"/>
+              </w:rPr>
+              <w:t>El Sistema de Gestión para Hotel y Eventos es un software completo diseñado para optimizar la gestión integral de las operaciones diarias de un hotel que también realiza eventos. Este sistema permite administrar eficientemente desde la reserva de habitaciones hasta la planificación y ejecución de eventos, brindando una experiencia integrada tanto para clientes como para el personal.</w:t>
+            </w:r>
+          </w:p>
+          <w:p>
+            <w:pPr>
+              <w:pStyle w:val="TableParagraph"/>
+              <w:rPr>
+                <w:iCs/>
+                <w:sz w:val="24"/>
+              </w:rPr>
+            </w:pPr>
           </w:p>
         </w:tc>
       </w:tr>
@@ -1116,26 +1311,326 @@
             <w:pPr>
               <w:pStyle w:val="TableParagraph"/>
               <w:rPr>
+                <w:b/>
+                <w:bCs/>
                 <w:iCs/>
                 <w:sz w:val="24"/>
+                <w:lang w:val="es-MX"/>
               </w:rPr>
             </w:pPr>
             <w:r>
               <w:rPr>
                 <w:iCs/>
                 <w:sz w:val="24"/>
-              </w:rPr>
-              <w:t>El Sistema de Gestión para Hotel y Eventos es un software completo diseñado para optimizar la gestión integral de las operaciones diarias de un hotel que también realiza eventos. Este sistema permite administrar eficientemente desde la reserva de habitaciones hasta la planificación y ejecución de eventos, brindando una experiencia integrada tanto para clientes como para el personal.</w:t>
-            </w:r>
-          </w:p>
-          <w:p>
-            <w:pPr>
-              <w:pStyle w:val="TableParagraph"/>
-              <w:rPr>
+                <w:lang w:val="es-MX"/>
+              </w:rPr>
+              <w:t xml:space="preserve">    </w:t>
+            </w:r>
+            <w:r>
+              <w:rPr>
+                <w:b/>
+                <w:bCs/>
                 <w:iCs/>
                 <w:sz w:val="24"/>
-              </w:rPr>
-            </w:pPr>
+                <w:lang w:val="es-MX"/>
+              </w:rPr>
+              <w:t>Desarrollo de la Arquitectura del Software:</w:t>
+            </w:r>
+          </w:p>
+          <w:p>
+            <w:pPr>
+              <w:pStyle w:val="TableParagraph"/>
+              <w:rPr>
+                <w:iCs/>
+                <w:sz w:val="24"/>
+                <w:lang w:val="es-MX"/>
+              </w:rPr>
+            </w:pPr>
+            <w:r>
+              <w:rPr>
+                <w:iCs/>
+                <w:sz w:val="24"/>
+                <w:lang w:val="es-MX"/>
+              </w:rPr>
+              <w:t xml:space="preserve">        La arquitectura del software estará diseñada y documentada de acuerdo con los </w:t>
+            </w:r>
+            <w:r>
+              <w:rPr>
+                <w:iCs/>
+                <w:sz w:val="24"/>
+                <w:lang w:val="es-MX"/>
+              </w:rPr>
+              <w:lastRenderedPageBreak/>
+              <w:t>estándares establecidos. Se completará dentro de los primeros dos meses del proyecto, para fines de junio de 2024. El presupuesto asignado para esta fase será de $. Se diseñará una arquitectura flexible y escalable que permita la integración con sistemas externos y futuras expansiones del sistema.</w:t>
+            </w:r>
+          </w:p>
+          <w:p>
+            <w:pPr>
+              <w:pStyle w:val="TableParagraph"/>
+              <w:rPr>
+                <w:b/>
+                <w:bCs/>
+                <w:iCs/>
+                <w:sz w:val="24"/>
+                <w:lang w:val="es-MX"/>
+              </w:rPr>
+            </w:pPr>
+            <w:r>
+              <w:rPr>
+                <w:iCs/>
+                <w:sz w:val="24"/>
+                <w:lang w:val="es-MX"/>
+              </w:rPr>
+              <w:t xml:space="preserve">    </w:t>
+            </w:r>
+            <w:r>
+              <w:rPr>
+                <w:b/>
+                <w:bCs/>
+                <w:iCs/>
+                <w:sz w:val="24"/>
+                <w:lang w:val="es-MX"/>
+              </w:rPr>
+              <w:t>Implementación de Funcionalidades Clave del Sistema:</w:t>
+            </w:r>
+          </w:p>
+          <w:p>
+            <w:pPr>
+              <w:pStyle w:val="TableParagraph"/>
+              <w:rPr>
+                <w:iCs/>
+                <w:sz w:val="24"/>
+                <w:lang w:val="es-MX"/>
+              </w:rPr>
+            </w:pPr>
+            <w:r>
+              <w:rPr>
+                <w:iCs/>
+                <w:sz w:val="24"/>
+                <w:lang w:val="es-MX"/>
+              </w:rPr>
+              <w:t xml:space="preserve">        Las funcionalidades principales del sistema, como la gestión de reservas y eventos, estarán implementadas y probadas. Se realizará en paralelo con el desarrollo de la arquitectura y se completará dentro de los primeros tres meses del proyecto, para fines de julio de 2024. El presupuesto asignado para esta fase será de $. Se implementarán las funcionalidades esenciales del sistema, asegurando su funcionamiento correcto y su cumplimiento con los requisitos del usuario.</w:t>
+            </w:r>
+          </w:p>
+          <w:p>
+            <w:pPr>
+              <w:pStyle w:val="TableParagraph"/>
+              <w:rPr>
+                <w:b/>
+                <w:bCs/>
+                <w:iCs/>
+                <w:sz w:val="24"/>
+                <w:lang w:val="es-MX"/>
+              </w:rPr>
+            </w:pPr>
+            <w:r>
+              <w:rPr>
+                <w:iCs/>
+                <w:sz w:val="24"/>
+                <w:lang w:val="es-MX"/>
+              </w:rPr>
+              <w:t xml:space="preserve">    </w:t>
+            </w:r>
+            <w:r>
+              <w:rPr>
+                <w:b/>
+                <w:bCs/>
+                <w:iCs/>
+                <w:sz w:val="24"/>
+                <w:lang w:val="es-MX"/>
+              </w:rPr>
+              <w:t>Pruebas y Depuración del Software:</w:t>
+            </w:r>
+          </w:p>
+          <w:p>
+            <w:pPr>
+              <w:pStyle w:val="TableParagraph"/>
+              <w:rPr>
+                <w:iCs/>
+                <w:sz w:val="24"/>
+                <w:lang w:val="es-MX"/>
+              </w:rPr>
+            </w:pPr>
+            <w:r>
+              <w:rPr>
+                <w:iCs/>
+                <w:sz w:val="24"/>
+                <w:lang w:val="es-MX"/>
+              </w:rPr>
+              <w:t xml:space="preserve">       Se llevarán a cabo pruebas exhaustivas del software para identificar y corregir cualquier error o defecto. Se realizarán a lo largo de todo el desarrollo del proyecto y se intensificarán en la fase de construcción, finalizando con el despliegue del sistema en producción. El presupuesto asignado para las pruebas y depuración será de $.</w:t>
+            </w:r>
+            <w:r>
+              <w:rPr>
+                <w:iCs/>
+                <w:sz w:val="24"/>
+                <w:lang w:val="es-MX"/>
+              </w:rPr>
+              <w:t xml:space="preserve"> </w:t>
+            </w:r>
+            <w:r>
+              <w:rPr>
+                <w:iCs/>
+                <w:sz w:val="24"/>
+                <w:lang w:val="es-MX"/>
+              </w:rPr>
+              <w:t>Se garantizará la calidad y la estabilidad del software mediante pruebas rigurosas de todas las funcionalidades y casos de uso.</w:t>
+            </w:r>
+          </w:p>
+          <w:p>
+            <w:pPr>
+              <w:pStyle w:val="TableParagraph"/>
+              <w:rPr>
+                <w:b/>
+                <w:bCs/>
+                <w:iCs/>
+                <w:sz w:val="24"/>
+                <w:lang w:val="es-MX"/>
+              </w:rPr>
+            </w:pPr>
+            <w:r>
+              <w:rPr>
+                <w:iCs/>
+                <w:sz w:val="24"/>
+                <w:lang w:val="es-MX"/>
+              </w:rPr>
+              <w:t xml:space="preserve">    </w:t>
+            </w:r>
+            <w:r>
+              <w:rPr>
+                <w:b/>
+                <w:bCs/>
+                <w:iCs/>
+                <w:sz w:val="24"/>
+                <w:lang w:val="es-MX"/>
+              </w:rPr>
+              <w:t>Integración de Plataformas Externas:</w:t>
+            </w:r>
+          </w:p>
+          <w:p>
+            <w:pPr>
+              <w:pStyle w:val="TableParagraph"/>
+              <w:rPr>
+                <w:iCs/>
+                <w:sz w:val="24"/>
+                <w:lang w:val="es-MX"/>
+              </w:rPr>
+            </w:pPr>
+            <w:r>
+              <w:rPr>
+                <w:iCs/>
+                <w:sz w:val="24"/>
+                <w:lang w:val="es-MX"/>
+              </w:rPr>
+              <w:t xml:space="preserve">        Se integrarán de manera eficiente las plataformas externas de reservas y pagos con el sistema principal. Se llevará a cabo después de la implementación de las funcionalidades principales del sistema, dentro de los primeros cuatro meses del proyecto, para fines de agosto de 2024. El presupuesto asignado para esta integración será de $. Se asegurará una comunicación fluida entre el sistema y las plataformas externas para garantizar la actualización en tiempo real de la disponibilidad y tarifas.</w:t>
+            </w:r>
+          </w:p>
+          <w:p>
+            <w:pPr>
+              <w:pStyle w:val="TableParagraph"/>
+              <w:rPr>
+                <w:b/>
+                <w:bCs/>
+                <w:iCs/>
+                <w:sz w:val="24"/>
+                <w:lang w:val="es-MX"/>
+              </w:rPr>
+            </w:pPr>
+            <w:r>
+              <w:rPr>
+                <w:b/>
+                <w:bCs/>
+                <w:iCs/>
+                <w:sz w:val="24"/>
+                <w:lang w:val="es-MX"/>
+              </w:rPr>
+              <w:t>Despliegue y Capacitación del Personal:</w:t>
+            </w:r>
+          </w:p>
+          <w:p>
+            <w:pPr>
+              <w:pStyle w:val="TableParagraph"/>
+              <w:rPr>
+                <w:iCs/>
+                <w:sz w:val="24"/>
+                <w:lang w:val="es-MX"/>
+              </w:rPr>
+            </w:pPr>
+            <w:r>
+              <w:rPr>
+                <w:iCs/>
+                <w:sz w:val="24"/>
+                <w:lang w:val="es-MX"/>
+              </w:rPr>
+              <w:t xml:space="preserve">    El sistema estará implementado en producción y el personal del hotel estará capacitado para utilizarlo de manera efectiva. Se realizará durante el quinto y sexto mes del proyecto, para fines de septiembre de 2024. El presupuesto asignado para el despliegue y la capacitación será de </w:t>
+            </w:r>
+            <w:proofErr w:type="gramStart"/>
+            <w:r>
+              <w:rPr>
+                <w:iCs/>
+                <w:sz w:val="24"/>
+                <w:lang w:val="es-MX"/>
+              </w:rPr>
+              <w:t>$.Se</w:t>
+            </w:r>
+            <w:proofErr w:type="gramEnd"/>
+            <w:r>
+              <w:rPr>
+                <w:iCs/>
+                <w:sz w:val="24"/>
+                <w:lang w:val="es-MX"/>
+              </w:rPr>
+              <w:t xml:space="preserve"> proporcionará documentación detallada del usuario y se ofrecerá capacitación práctica para el personal del hotel.</w:t>
+            </w:r>
+          </w:p>
+          <w:p>
+            <w:pPr>
+              <w:pStyle w:val="TableParagraph"/>
+              <w:rPr>
+                <w:iCs/>
+                <w:sz w:val="24"/>
+                <w:lang w:val="es-MX"/>
+              </w:rPr>
+            </w:pPr>
+          </w:p>
+          <w:p>
+            <w:pPr>
+              <w:pStyle w:val="TableParagraph"/>
+              <w:rPr>
+                <w:b/>
+                <w:bCs/>
+                <w:iCs/>
+                <w:sz w:val="24"/>
+                <w:lang w:val="es-MX"/>
+              </w:rPr>
+            </w:pPr>
+            <w:r>
+              <w:rPr>
+                <w:b/>
+                <w:bCs/>
+                <w:iCs/>
+                <w:sz w:val="24"/>
+                <w:lang w:val="es-MX"/>
+              </w:rPr>
+              <w:t>Seguimiento y Optimización Continua:</w:t>
+            </w:r>
+          </w:p>
+          <w:p>
+            <w:pPr>
+              <w:pStyle w:val="TableParagraph"/>
+              <w:rPr>
+                <w:iCs/>
+                <w:sz w:val="24"/>
+                <w:lang w:val="es-MX"/>
+              </w:rPr>
+            </w:pPr>
+            <w:r>
+              <w:rPr>
+                <w:iCs/>
+                <w:sz w:val="24"/>
+                <w:lang w:val="es-MX"/>
+              </w:rPr>
+              <w:t xml:space="preserve">    Se establecerá un plan de seguimiento y mejora continua del sistema basado en la retroalimentación de los usuarios. Se iniciará después del despliegue del sistema y continuará de manera indefinida. Se asignará un presupuesto mensual para mantenimiento y mejoras, estimado en $ por mes. Se realizarán actualizaciones regulares del sistema para mejorar la experiencia del cliente y la eficiencia operativa del hotel.</w:t>
+            </w:r>
           </w:p>
         </w:tc>
       </w:tr>
@@ -1161,6 +1656,7 @@
                 <w:i/>
                 <w:sz w:val="24"/>
               </w:rPr>
+              <w:lastRenderedPageBreak/>
               <w:t>CRITERIOS</w:t>
             </w:r>
             <w:r>
@@ -1394,6 +1890,13 @@
                 <w:sz w:val="24"/>
               </w:rPr>
               <w:br/>
+            </w:r>
+            <w:r>
+              <w:rPr>
+                <w:spacing w:val="-2"/>
+                <w:sz w:val="24"/>
+              </w:rPr>
+              <w:lastRenderedPageBreak/>
               <w:t>Se cumple con el objetivo principal que es la optimización de todos los módulos, así como minimizar o eliminar por completo los errores que se tenían, así como tener optimizados los recursos que se ocupan para mantener a flote la aplicación</w:t>
             </w:r>
           </w:p>
@@ -1456,6 +1959,7 @@
                 <w:i/>
                 <w:sz w:val="24"/>
               </w:rPr>
+              <w:lastRenderedPageBreak/>
               <w:t>REQUISITOS</w:t>
             </w:r>
             <w:r>
@@ -1798,147 +2302,550 @@
               <w:pStyle w:val="TableParagraph"/>
               <w:spacing w:line="360" w:lineRule="auto"/>
               <w:rPr>
-                <w:sz w:val="24"/>
-              </w:rPr>
-            </w:pPr>
-            <w:r>
-              <w:rPr>
-                <w:b/>
-                <w:i/>
-                <w:sz w:val="24"/>
+                <w:spacing w:val="-2"/>
+                <w:sz w:val="24"/>
+              </w:rPr>
+            </w:pPr>
+            <w:r>
+              <w:rPr>
+                <w:b/>
+                <w:i/>
+                <w:sz w:val="24"/>
+              </w:rPr>
+              <w:t>ENTREGABLES</w:t>
+            </w:r>
+            <w:r>
+              <w:rPr>
+                <w:b/>
+                <w:i/>
+                <w:spacing w:val="-5"/>
+                <w:sz w:val="24"/>
+              </w:rPr>
+              <w:t xml:space="preserve"> </w:t>
+            </w:r>
+            <w:r>
+              <w:rPr>
+                <w:b/>
+                <w:i/>
+                <w:sz w:val="24"/>
+              </w:rPr>
+              <w:t>PRINCIPALES</w:t>
+            </w:r>
+            <w:r>
+              <w:rPr>
+                <w:b/>
+                <w:i/>
+                <w:spacing w:val="-4"/>
+                <w:sz w:val="24"/>
+              </w:rPr>
+              <w:t xml:space="preserve"> </w:t>
+            </w:r>
+            <w:r>
+              <w:rPr>
+                <w:sz w:val="24"/>
+              </w:rPr>
+              <w:t>(Tanto</w:t>
+            </w:r>
+            <w:r>
+              <w:rPr>
+                <w:spacing w:val="-5"/>
+                <w:sz w:val="24"/>
+              </w:rPr>
+              <w:t xml:space="preserve"> </w:t>
+            </w:r>
+            <w:r>
+              <w:rPr>
+                <w:sz w:val="24"/>
+              </w:rPr>
+              <w:t>del</w:t>
+            </w:r>
+            <w:r>
+              <w:rPr>
+                <w:spacing w:val="-4"/>
+                <w:sz w:val="24"/>
+              </w:rPr>
+              <w:t xml:space="preserve"> </w:t>
+            </w:r>
+            <w:r>
+              <w:rPr>
+                <w:sz w:val="24"/>
+              </w:rPr>
+              <w:t>Proyecto</w:t>
+            </w:r>
+            <w:r>
+              <w:rPr>
+                <w:spacing w:val="-6"/>
+                <w:sz w:val="24"/>
+              </w:rPr>
+              <w:t xml:space="preserve"> </w:t>
+            </w:r>
+            <w:r>
+              <w:rPr>
+                <w:sz w:val="24"/>
+              </w:rPr>
+              <w:t>como</w:t>
+            </w:r>
+            <w:r>
+              <w:rPr>
+                <w:spacing w:val="-5"/>
+                <w:sz w:val="24"/>
+              </w:rPr>
+              <w:t xml:space="preserve"> </w:t>
+            </w:r>
+            <w:r>
+              <w:rPr>
+                <w:sz w:val="24"/>
+              </w:rPr>
+              <w:t>del</w:t>
+            </w:r>
+            <w:r>
+              <w:rPr>
+                <w:spacing w:val="-4"/>
+                <w:sz w:val="24"/>
+              </w:rPr>
+              <w:t xml:space="preserve"> </w:t>
+            </w:r>
+            <w:r>
+              <w:rPr>
+                <w:sz w:val="24"/>
+              </w:rPr>
+              <w:t>producto,</w:t>
+            </w:r>
+            <w:r>
+              <w:rPr>
+                <w:spacing w:val="-4"/>
+                <w:sz w:val="24"/>
+              </w:rPr>
+              <w:t xml:space="preserve"> </w:t>
+            </w:r>
+            <w:r>
+              <w:rPr>
+                <w:sz w:val="24"/>
+              </w:rPr>
+              <w:t>servicio</w:t>
+            </w:r>
+            <w:r>
+              <w:rPr>
+                <w:spacing w:val="-4"/>
+                <w:sz w:val="24"/>
+              </w:rPr>
+              <w:t xml:space="preserve"> </w:t>
+            </w:r>
+            <w:r>
+              <w:rPr>
+                <w:sz w:val="24"/>
+              </w:rPr>
+              <w:t xml:space="preserve">o </w:t>
+            </w:r>
+            <w:r>
+              <w:rPr>
+                <w:spacing w:val="-2"/>
+                <w:sz w:val="24"/>
+              </w:rPr>
+              <w:t>resultado):</w:t>
+            </w:r>
+          </w:p>
+          <w:p>
+            <w:pPr>
+              <w:pStyle w:val="TableParagraph"/>
+              <w:spacing w:line="360" w:lineRule="auto"/>
+              <w:rPr>
+                <w:b/>
+                <w:bCs/>
+                <w:sz w:val="24"/>
+                <w:lang w:val="es-MX"/>
+              </w:rPr>
+            </w:pPr>
+            <w:r>
+              <w:rPr>
+                <w:sz w:val="24"/>
+                <w:lang w:val="es-MX"/>
+              </w:rPr>
+              <w:t xml:space="preserve">    </w:t>
+            </w:r>
+            <w:r>
+              <w:rPr>
+                <w:b/>
+                <w:bCs/>
+                <w:sz w:val="24"/>
+                <w:lang w:val="es-MX"/>
+              </w:rPr>
+              <w:t xml:space="preserve">Prototipos y </w:t>
+            </w:r>
+            <w:r>
+              <w:rPr>
+                <w:b/>
+                <w:bCs/>
+                <w:sz w:val="24"/>
+                <w:lang w:val="es-MX"/>
+              </w:rPr>
+              <w:t>Diagramas</w:t>
+            </w:r>
+            <w:r>
+              <w:rPr>
+                <w:b/>
+                <w:bCs/>
+                <w:sz w:val="24"/>
+                <w:lang w:val="es-MX"/>
+              </w:rPr>
+              <w:t>:</w:t>
+            </w:r>
+          </w:p>
+          <w:p>
+            <w:pPr>
+              <w:pStyle w:val="TableParagraph"/>
+              <w:spacing w:line="360" w:lineRule="auto"/>
+              <w:rPr>
+                <w:sz w:val="24"/>
+                <w:lang w:val="es-MX"/>
+              </w:rPr>
+            </w:pPr>
+            <w:r>
+              <w:rPr>
+                <w:sz w:val="24"/>
+                <w:lang w:val="es-MX"/>
+              </w:rPr>
+              <w:t xml:space="preserve">Prototipos interactivos o </w:t>
+            </w:r>
+            <w:r>
+              <w:rPr>
+                <w:sz w:val="24"/>
+                <w:lang w:val="es-MX"/>
+              </w:rPr>
+              <w:t>diagramas</w:t>
+            </w:r>
+            <w:r>
+              <w:rPr>
+                <w:sz w:val="24"/>
+                <w:lang w:val="es-MX"/>
+              </w:rPr>
+              <w:t xml:space="preserve"> visuales que demuestren la interfaz de usuario y la experiencia del cliente para el sistema de reservas en línea y la gestión de eventos.</w:t>
+            </w:r>
+          </w:p>
+          <w:p>
+            <w:pPr>
+              <w:pStyle w:val="TableParagraph"/>
+              <w:spacing w:line="360" w:lineRule="auto"/>
+              <w:rPr>
+                <w:b/>
+                <w:bCs/>
+                <w:sz w:val="24"/>
+                <w:lang w:val="es-MX"/>
+              </w:rPr>
+            </w:pPr>
+            <w:r>
+              <w:rPr>
+                <w:sz w:val="24"/>
+                <w:lang w:val="es-MX"/>
+              </w:rPr>
+              <w:t xml:space="preserve">    </w:t>
+            </w:r>
+            <w:r>
+              <w:rPr>
+                <w:b/>
+                <w:bCs/>
+                <w:sz w:val="24"/>
+                <w:lang w:val="es-MX"/>
+              </w:rPr>
+              <w:t>Documentación del Usuario:</w:t>
+            </w:r>
+          </w:p>
+          <w:p>
+            <w:pPr>
+              <w:pStyle w:val="TableParagraph"/>
+              <w:spacing w:line="360" w:lineRule="auto"/>
+              <w:rPr>
+                <w:sz w:val="24"/>
+                <w:lang w:val="es-MX"/>
+              </w:rPr>
+            </w:pPr>
+            <w:r>
+              <w:rPr>
+                <w:sz w:val="24"/>
+                <w:lang w:val="es-MX"/>
+              </w:rPr>
+              <w:t xml:space="preserve"> Manuales de usuario detallados que expliquen cómo utilizar todas las funcionalidades del sistema, desde la reserva de habitaciones hasta la planificación de eventos, con instrucciones paso a paso y capturas de pantalla.</w:t>
+            </w:r>
+          </w:p>
+          <w:p>
+            <w:pPr>
+              <w:pStyle w:val="TableParagraph"/>
+              <w:spacing w:line="360" w:lineRule="auto"/>
+              <w:rPr>
+                <w:b/>
+                <w:bCs/>
+                <w:sz w:val="24"/>
+                <w:lang w:val="es-MX"/>
+              </w:rPr>
+            </w:pPr>
+            <w:r>
+              <w:rPr>
+                <w:sz w:val="24"/>
+                <w:lang w:val="es-MX"/>
+              </w:rPr>
+              <w:t xml:space="preserve">    </w:t>
+            </w:r>
+            <w:r>
+              <w:rPr>
+                <w:b/>
+                <w:bCs/>
+                <w:sz w:val="24"/>
+                <w:lang w:val="es-MX"/>
+              </w:rPr>
+              <w:t>Sistema Implementado y en Producción:</w:t>
+            </w:r>
+          </w:p>
+          <w:p>
+            <w:pPr>
+              <w:pStyle w:val="TableParagraph"/>
+              <w:spacing w:line="360" w:lineRule="auto"/>
+              <w:rPr>
+                <w:sz w:val="24"/>
+                <w:lang w:val="es-MX"/>
+              </w:rPr>
+            </w:pPr>
+            <w:r>
+              <w:rPr>
+                <w:sz w:val="24"/>
+                <w:lang w:val="es-MX"/>
+              </w:rPr>
+              <w:t>Entrega del sistema completamente implementado y funcional en el entorno de producción del hotel, listo para su uso diario por parte del personal y los clientes.</w:t>
+            </w:r>
+          </w:p>
+          <w:p>
+            <w:pPr>
+              <w:pStyle w:val="TableParagraph"/>
+              <w:spacing w:line="360" w:lineRule="auto"/>
+              <w:rPr>
+                <w:b/>
+                <w:bCs/>
+                <w:sz w:val="24"/>
+                <w:lang w:val="es-MX"/>
+              </w:rPr>
+            </w:pPr>
+            <w:r>
+              <w:rPr>
+                <w:sz w:val="24"/>
+                <w:lang w:val="es-MX"/>
+              </w:rPr>
+              <w:t xml:space="preserve">    </w:t>
+            </w:r>
+            <w:r>
+              <w:rPr>
+                <w:b/>
+                <w:bCs/>
+                <w:sz w:val="24"/>
+                <w:lang w:val="es-MX"/>
+              </w:rPr>
+              <w:t>Capacitación del Personal:</w:t>
+            </w:r>
+          </w:p>
+          <w:p>
+            <w:pPr>
+              <w:pStyle w:val="TableParagraph"/>
+              <w:spacing w:line="360" w:lineRule="auto"/>
+              <w:rPr>
+                <w:sz w:val="24"/>
+                <w:lang w:val="es-MX"/>
+              </w:rPr>
+            </w:pPr>
+            <w:r>
+              <w:rPr>
+                <w:sz w:val="24"/>
+                <w:lang w:val="es-MX"/>
+              </w:rPr>
+              <w:t>Sesiones de capacitación para el personal del hotel sobre cómo utilizar eficazmente el sistema, incluyendo el proceso de reservas, la gestión de eventos y la generación de informes.</w:t>
+            </w:r>
+          </w:p>
+          <w:p>
+            <w:pPr>
+              <w:pStyle w:val="TableParagraph"/>
+              <w:spacing w:line="360" w:lineRule="auto"/>
+              <w:rPr>
+                <w:b/>
+                <w:bCs/>
+                <w:sz w:val="24"/>
+                <w:lang w:val="es-MX"/>
+              </w:rPr>
+            </w:pPr>
+            <w:r>
+              <w:rPr>
+                <w:sz w:val="24"/>
+                <w:lang w:val="es-MX"/>
+              </w:rPr>
+              <w:t xml:space="preserve">    </w:t>
+            </w:r>
+            <w:r>
+              <w:rPr>
+                <w:b/>
+                <w:bCs/>
+                <w:sz w:val="24"/>
+                <w:lang w:val="es-MX"/>
+              </w:rPr>
+              <w:t>Soporte Técnico Continuo:</w:t>
+            </w:r>
+          </w:p>
+          <w:p>
+            <w:pPr>
+              <w:pStyle w:val="TableParagraph"/>
+              <w:spacing w:line="360" w:lineRule="auto"/>
+              <w:rPr>
+                <w:sz w:val="24"/>
+                <w:lang w:val="es-MX"/>
+              </w:rPr>
+            </w:pPr>
+            <w:r>
+              <w:rPr>
+                <w:sz w:val="24"/>
+                <w:lang w:val="es-MX"/>
+              </w:rPr>
+              <w:t>Oferta de soporte técnico continuo para resolver cualquier problema o pregunta que surja después de la implementación del sistema, asegurando que el cliente se sienta respaldado y pueda utilizar el sistema de manera efectiva.</w:t>
+            </w:r>
+          </w:p>
+          <w:p>
+            <w:pPr>
+              <w:pStyle w:val="TableParagraph"/>
+              <w:spacing w:line="360" w:lineRule="auto"/>
+              <w:rPr>
+                <w:b/>
+                <w:bCs/>
+                <w:sz w:val="24"/>
+                <w:lang w:val="es-MX"/>
+              </w:rPr>
+            </w:pPr>
+            <w:r>
+              <w:rPr>
+                <w:sz w:val="24"/>
+                <w:lang w:val="es-MX"/>
+              </w:rPr>
+              <w:t xml:space="preserve">    </w:t>
+            </w:r>
+            <w:r>
+              <w:rPr>
+                <w:b/>
+                <w:bCs/>
+                <w:sz w:val="24"/>
+                <w:lang w:val="es-MX"/>
+              </w:rPr>
+              <w:t>Informes de Progreso y Seguimiento:</w:t>
+            </w:r>
+          </w:p>
+          <w:p>
+            <w:pPr>
+              <w:pStyle w:val="TableParagraph"/>
+              <w:spacing w:line="360" w:lineRule="auto"/>
+              <w:rPr>
+                <w:sz w:val="24"/>
+                <w:lang w:val="es-MX"/>
+              </w:rPr>
+            </w:pPr>
+            <w:r>
+              <w:rPr>
+                <w:sz w:val="24"/>
+                <w:lang w:val="es-MX"/>
+              </w:rPr>
+              <w:t>Informes periódicos que detallen el progreso del proyecto, incluyendo hitos alcanzados, problemas encontrados y acciones tomadas, para mantener al cliente informado y comprometido con el proceso.</w:t>
+            </w:r>
+          </w:p>
+          <w:p>
+            <w:pPr>
+              <w:pStyle w:val="TableParagraph"/>
+              <w:spacing w:line="360" w:lineRule="auto"/>
+              <w:rPr>
+                <w:sz w:val="24"/>
+                <w:lang w:val="es-MX"/>
+              </w:rPr>
+            </w:pPr>
+          </w:p>
+          <w:p>
+            <w:pPr>
+              <w:pStyle w:val="TableParagraph"/>
+              <w:spacing w:line="360" w:lineRule="auto"/>
+              <w:rPr>
+                <w:b/>
+                <w:bCs/>
+                <w:sz w:val="24"/>
+                <w:lang w:val="es-MX"/>
+              </w:rPr>
+            </w:pPr>
+            <w:r>
+              <w:rPr>
+                <w:sz w:val="24"/>
+                <w:lang w:val="es-MX"/>
               </w:rPr>
               <w:lastRenderedPageBreak/>
-              <w:t>ENTREGABLES</w:t>
-            </w:r>
-            <w:r>
-              <w:rPr>
-                <w:b/>
-                <w:i/>
-                <w:spacing w:val="-5"/>
-                <w:sz w:val="24"/>
-              </w:rPr>
-              <w:t xml:space="preserve"> </w:t>
-            </w:r>
-            <w:r>
-              <w:rPr>
-                <w:b/>
-                <w:i/>
-                <w:sz w:val="24"/>
-              </w:rPr>
-              <w:t>PRINCIPALES</w:t>
-            </w:r>
-            <w:r>
-              <w:rPr>
-                <w:b/>
-                <w:i/>
-                <w:spacing w:val="-4"/>
-                <w:sz w:val="24"/>
-              </w:rPr>
-              <w:t xml:space="preserve"> </w:t>
-            </w:r>
-            <w:r>
-              <w:rPr>
-                <w:sz w:val="24"/>
-              </w:rPr>
-              <w:t>(Tanto</w:t>
-            </w:r>
-            <w:r>
-              <w:rPr>
-                <w:spacing w:val="-5"/>
-                <w:sz w:val="24"/>
-              </w:rPr>
-              <w:t xml:space="preserve"> </w:t>
-            </w:r>
-            <w:r>
-              <w:rPr>
-                <w:sz w:val="24"/>
-              </w:rPr>
-              <w:t>del</w:t>
-            </w:r>
-            <w:r>
-              <w:rPr>
-                <w:spacing w:val="-4"/>
-                <w:sz w:val="24"/>
-              </w:rPr>
-              <w:t xml:space="preserve"> </w:t>
-            </w:r>
-            <w:r>
-              <w:rPr>
-                <w:sz w:val="24"/>
-              </w:rPr>
-              <w:t>Proyecto</w:t>
-            </w:r>
-            <w:r>
-              <w:rPr>
-                <w:spacing w:val="-6"/>
-                <w:sz w:val="24"/>
-              </w:rPr>
-              <w:t xml:space="preserve"> </w:t>
-            </w:r>
-            <w:r>
-              <w:rPr>
-                <w:sz w:val="24"/>
-              </w:rPr>
-              <w:t>como</w:t>
-            </w:r>
-            <w:r>
-              <w:rPr>
-                <w:spacing w:val="-5"/>
-                <w:sz w:val="24"/>
-              </w:rPr>
-              <w:t xml:space="preserve"> </w:t>
-            </w:r>
-            <w:r>
-              <w:rPr>
-                <w:sz w:val="24"/>
-              </w:rPr>
-              <w:t>del</w:t>
-            </w:r>
-            <w:r>
-              <w:rPr>
-                <w:spacing w:val="-4"/>
-                <w:sz w:val="24"/>
-              </w:rPr>
-              <w:t xml:space="preserve"> </w:t>
-            </w:r>
-            <w:r>
-              <w:rPr>
-                <w:sz w:val="24"/>
-              </w:rPr>
-              <w:t>producto,</w:t>
-            </w:r>
-            <w:r>
-              <w:rPr>
-                <w:spacing w:val="-4"/>
-                <w:sz w:val="24"/>
-              </w:rPr>
-              <w:t xml:space="preserve"> </w:t>
-            </w:r>
-            <w:r>
-              <w:rPr>
-                <w:sz w:val="24"/>
-              </w:rPr>
-              <w:t>servicio</w:t>
-            </w:r>
-            <w:r>
-              <w:rPr>
-                <w:spacing w:val="-4"/>
-                <w:sz w:val="24"/>
-              </w:rPr>
-              <w:t xml:space="preserve"> </w:t>
-            </w:r>
-            <w:r>
-              <w:rPr>
-                <w:sz w:val="24"/>
-              </w:rPr>
-              <w:t xml:space="preserve">o </w:t>
-            </w:r>
-            <w:r>
-              <w:rPr>
-                <w:spacing w:val="-2"/>
-                <w:sz w:val="24"/>
-              </w:rPr>
-              <w:t>resultado):</w:t>
+              <w:t xml:space="preserve">    </w:t>
+            </w:r>
+            <w:r>
+              <w:rPr>
+                <w:b/>
+                <w:bCs/>
+                <w:sz w:val="24"/>
+                <w:lang w:val="es-MX"/>
+              </w:rPr>
+              <w:t>Documentación de Integración con Plataformas Externas:</w:t>
+            </w:r>
+          </w:p>
+          <w:p>
+            <w:pPr>
+              <w:pStyle w:val="TableParagraph"/>
+              <w:spacing w:line="360" w:lineRule="auto"/>
+              <w:rPr>
+                <w:sz w:val="24"/>
+                <w:lang w:val="es-MX"/>
+              </w:rPr>
+            </w:pPr>
+            <w:r>
+              <w:rPr>
+                <w:sz w:val="24"/>
+                <w:lang w:val="es-MX"/>
+              </w:rPr>
+              <w:t>Documentación detallada sobre la integración del sistema con plataformas externas de reservas y pagos, incluyendo instrucciones sobre cómo administrar y mantener estas integraciones en el futuro.</w:t>
+            </w:r>
+          </w:p>
+          <w:p>
+            <w:pPr>
+              <w:pStyle w:val="TableParagraph"/>
+              <w:spacing w:line="360" w:lineRule="auto"/>
+              <w:rPr>
+                <w:b/>
+                <w:bCs/>
+                <w:sz w:val="24"/>
+                <w:lang w:val="es-MX"/>
+              </w:rPr>
+            </w:pPr>
+            <w:r>
+              <w:rPr>
+                <w:sz w:val="24"/>
+                <w:lang w:val="es-MX"/>
+              </w:rPr>
+              <w:t xml:space="preserve">    </w:t>
+            </w:r>
+            <w:r>
+              <w:rPr>
+                <w:b/>
+                <w:bCs/>
+                <w:sz w:val="24"/>
+                <w:lang w:val="es-MX"/>
+              </w:rPr>
+              <w:t>Actualizaciones y Mejoras Continuas:</w:t>
+            </w:r>
+          </w:p>
+          <w:p>
+            <w:pPr>
+              <w:pStyle w:val="TableParagraph"/>
+              <w:spacing w:line="360" w:lineRule="auto"/>
+              <w:rPr>
+                <w:sz w:val="24"/>
+                <w:lang w:val="es-MX"/>
+              </w:rPr>
+            </w:pPr>
+            <w:r>
+              <w:rPr>
+                <w:sz w:val="24"/>
+                <w:lang w:val="es-MX"/>
+              </w:rPr>
+              <w:t>Compromiso de proporcionar actualizaciones regulares del sistema con nuevas características y mejoras basadas en la retroalimentación del cliente y las necesidades cambiantes del negocio.</w:t>
             </w:r>
           </w:p>
         </w:tc>
@@ -1965,6 +2872,7 @@
                 <w:i/>
                 <w:sz w:val="24"/>
               </w:rPr>
+              <w:lastRenderedPageBreak/>
               <w:t>JUSTIFICACIÓN</w:t>
             </w:r>
             <w:r>
@@ -2158,7 +3066,11 @@
               <w:jc w:val="both"/>
             </w:pPr>
             <w:r>
-              <w:t xml:space="preserve">Mejora de la eficiencia del </w:t>
+              <w:t xml:space="preserve">Mejora de la eficiencia </w:t>
+            </w:r>
+            <w:proofErr w:type="gramStart"/>
+            <w:r>
+              <w:t xml:space="preserve">del </w:t>
             </w:r>
             <w:proofErr w:type="spellStart"/>
             <w:r>
@@ -2166,6 +3078,26 @@
             </w:r>
             <w:proofErr w:type="spellEnd"/>
             <w:r>
+              <w:t>-in</w:t>
+            </w:r>
+            <w:proofErr w:type="gramEnd"/>
+            <w:r>
+              <w:t xml:space="preserve"> y </w:t>
+            </w:r>
+            <w:proofErr w:type="spellStart"/>
+            <w:r>
+              <w:t>check-out</w:t>
+            </w:r>
+            <w:proofErr w:type="spellEnd"/>
+            <w:r>
+              <w:t xml:space="preserve">: El sistema permitirá realizar el </w:t>
+            </w:r>
+            <w:proofErr w:type="spellStart"/>
+            <w:r>
+              <w:t>check</w:t>
+            </w:r>
+            <w:proofErr w:type="spellEnd"/>
+            <w:r>
               <w:t xml:space="preserve">-in y </w:t>
             </w:r>
             <w:proofErr w:type="spellStart"/>
@@ -2174,22 +3106,6 @@
             </w:r>
             <w:proofErr w:type="spellEnd"/>
             <w:r>
-              <w:t xml:space="preserve">: El sistema permitirá realizar el </w:t>
-            </w:r>
-            <w:proofErr w:type="spellStart"/>
-            <w:r>
-              <w:t>check</w:t>
-            </w:r>
-            <w:proofErr w:type="spellEnd"/>
-            <w:r>
-              <w:t xml:space="preserve">-in y </w:t>
-            </w:r>
-            <w:proofErr w:type="spellStart"/>
-            <w:r>
-              <w:t>check-out</w:t>
-            </w:r>
-            <w:proofErr w:type="spellEnd"/>
-            <w:r>
               <w:t xml:space="preserve"> de manera más rápida y eficiente, reduciendo las filas de espera y mejorando la experiencia del huésped.</w:t>
             </w:r>
           </w:p>
@@ -2293,7 +3209,11 @@
               <w:jc w:val="both"/>
             </w:pPr>
             <w:r>
-              <w:t>Mejora de la satisfacción del cliente: La optimización de las operaciones y la personalización de la experiencia del cliente contribuirán a mejorar su satisfacción general.</w:t>
+              <w:t xml:space="preserve">Mejora de la satisfacción del cliente: La optimización de las operaciones y la personalización de la </w:t>
+            </w:r>
+            <w:r>
+              <w:lastRenderedPageBreak/>
+              <w:t>experiencia del cliente contribuirán a mejorar su satisfacción general.</w:t>
             </w:r>
           </w:p>
           <w:p>
@@ -2338,11 +3258,7 @@
               <w:jc w:val="both"/>
             </w:pPr>
             <w:r>
-              <w:t xml:space="preserve">En resumen, el proyecto de software para hoteles y eventos tiene como objetivo optimizar la </w:t>
-            </w:r>
-            <w:r>
-              <w:lastRenderedPageBreak/>
-              <w:t>gestión integral de las operaciones diarias, mejorar la experiencia del cliente y aumentar la rentabilidad de la organización.</w:t>
+              <w:t>En resumen, el proyecto de software para hoteles y eventos tiene como objetivo optimizar la gestión integral de las operaciones diarias, mejorar la experiencia del cliente y aumentar la rentabilidad de la organización.</w:t>
             </w:r>
           </w:p>
           <w:p>
@@ -3602,6 +4518,7 @@
                     <w:rPr>
                       <w:sz w:val="24"/>
                     </w:rPr>
+                    <w:lastRenderedPageBreak/>
                     <w:t xml:space="preserve">Jesus </w:t>
                   </w:r>
                 </w:p>
@@ -3928,14 +4845,17 @@
                 <w:sz w:val="24"/>
               </w:rPr>
             </w:pPr>
-            <w:r>
-              <w:rPr>
-                <w:b/>
-                <w:i/>
-                <w:sz w:val="24"/>
-              </w:rPr>
+            <w:proofErr w:type="gramStart"/>
+            <w:r>
+              <w:rPr>
+                <w:b/>
+                <w:i/>
+                <w:sz w:val="24"/>
+              </w:rPr>
+              <w:lastRenderedPageBreak/>
               <w:t>SPONSOR</w:t>
             </w:r>
+            <w:proofErr w:type="gramEnd"/>
             <w:r>
               <w:rPr>
                 <w:b/>
@@ -3992,9 +4912,13 @@
             <w:r>
               <w:t xml:space="preserve">El SPONSOR debe ser un individuo de alto nivel dentro de la organización hotelera, como el </w:t>
             </w:r>
-            <w:r>
-              <w:lastRenderedPageBreak/>
-              <w:t>Director General, Director de Operaciones, Director Comercial o un Miembro del Comité Ejecutivo.</w:t>
+            <w:proofErr w:type="gramStart"/>
+            <w:r>
+              <w:t>Director General</w:t>
+            </w:r>
+            <w:proofErr w:type="gramEnd"/>
+            <w:r>
+              <w:t>, Director de Operaciones, Director Comercial o un Miembro del Comité Ejecutivo.</w:t>
             </w:r>
           </w:p>
           <w:p>
@@ -4015,7 +4939,15 @@
               <w:jc w:val="both"/>
             </w:pPr>
             <w:r>
-              <w:t>El SPONSOR es responsable de aprobar el proyecto, autorizar la asignación de recursos y garantizar su alineación con los objetivos estratégicos de la organización.</w:t>
+              <w:t xml:space="preserve">El </w:t>
+            </w:r>
+            <w:proofErr w:type="gramStart"/>
+            <w:r>
+              <w:t>SPONSOR</w:t>
+            </w:r>
+            <w:proofErr w:type="gramEnd"/>
+            <w:r>
+              <w:t xml:space="preserve"> es responsable de aprobar el proyecto, autorizar la asignación de recursos y garantizar su alineación con los objetivos estratégicos de la organización.</w:t>
             </w:r>
           </w:p>
           <w:p>
@@ -4031,7 +4963,15 @@
               <w:jc w:val="both"/>
             </w:pPr>
             <w:r>
-              <w:t>El SPONSOR tiene la autoridad final para tomar decisiones sobre el proyecto, incluso en situaciones complejas o conflictivas.</w:t>
+              <w:t xml:space="preserve">El </w:t>
+            </w:r>
+            <w:proofErr w:type="gramStart"/>
+            <w:r>
+              <w:t>SPONSOR</w:t>
+            </w:r>
+            <w:proofErr w:type="gramEnd"/>
+            <w:r>
+              <w:t xml:space="preserve"> tiene la autoridad final para tomar decisiones sobre el proyecto, incluso en situaciones complejas o conflictivas.</w:t>
             </w:r>
           </w:p>
           <w:p>
@@ -4050,7 +4990,15 @@
               </w:rPr>
             </w:pPr>
             <w:r>
-              <w:t>El SPONSOR debe brindar liderazgo y apoyo al equipo del proyecto, facilitando la comunicación y la colaboración entre las diferentes áreas involucradas.</w:t>
+              <w:t xml:space="preserve">El </w:t>
+            </w:r>
+            <w:proofErr w:type="gramStart"/>
+            <w:r>
+              <w:t>SPONSOR</w:t>
+            </w:r>
+            <w:proofErr w:type="gramEnd"/>
+            <w:r>
+              <w:t xml:space="preserve"> debe brindar liderazgo y apoyo al equipo del proyecto, facilitando la comunicación y la colaboración entre las diferentes áreas involucradas.</w:t>
             </w:r>
           </w:p>
         </w:tc>
@@ -4077,7 +5025,6 @@
                 <w:i/>
                 <w:sz w:val="24"/>
               </w:rPr>
-              <w:lastRenderedPageBreak/>
               <w:t>DIRECTOR</w:t>
             </w:r>
             <w:r>
@@ -4220,7 +5167,15 @@
               <w:jc w:val="both"/>
             </w:pPr>
             <w:r>
-              <w:t>El SPONSOR debe ser un individuo de alto nivel dentro de la organización hotelera, como el Director General, Director de Operaciones, Director Comercial o un Miembro del Comité Ejecutivo.</w:t>
+              <w:t xml:space="preserve">El SPONSOR debe ser un individuo de alto nivel dentro de la organización hotelera, como el </w:t>
+            </w:r>
+            <w:proofErr w:type="gramStart"/>
+            <w:r>
+              <w:t>Director General</w:t>
+            </w:r>
+            <w:proofErr w:type="gramEnd"/>
+            <w:r>
+              <w:t>, Director de Operaciones, Director Comercial o un Miembro del Comité Ejecutivo.</w:t>
             </w:r>
           </w:p>
           <w:p>
@@ -4241,7 +5196,15 @@
               <w:jc w:val="both"/>
             </w:pPr>
             <w:r>
-              <w:t>El SPONSOR es responsable de aprobar el proyecto, autorizar la asignación de recursos y garantizar su alineación con los objetivos estratégicos de la organización.</w:t>
+              <w:t xml:space="preserve">El </w:t>
+            </w:r>
+            <w:proofErr w:type="gramStart"/>
+            <w:r>
+              <w:t>SPONSOR</w:t>
+            </w:r>
+            <w:proofErr w:type="gramEnd"/>
+            <w:r>
+              <w:t xml:space="preserve"> es responsable de aprobar el proyecto, autorizar la asignación de recursos y garantizar su alineación con los objetivos estratégicos de la organización.</w:t>
             </w:r>
           </w:p>
           <w:p>
@@ -4257,7 +5220,15 @@
               <w:jc w:val="both"/>
             </w:pPr>
             <w:r>
-              <w:t>El SPONSOR tiene la autoridad final para tomar decisiones sobre el proyecto, incluso en situaciones complejas o conflictivas.</w:t>
+              <w:t xml:space="preserve">El </w:t>
+            </w:r>
+            <w:proofErr w:type="gramStart"/>
+            <w:r>
+              <w:t>SPONSOR</w:t>
+            </w:r>
+            <w:proofErr w:type="gramEnd"/>
+            <w:r>
+              <w:t xml:space="preserve"> tiene la autoridad final para tomar decisiones sobre el proyecto, incluso en situaciones complejas o conflictivas.</w:t>
             </w:r>
           </w:p>
           <w:p>
@@ -4276,7 +5247,15 @@
               </w:rPr>
             </w:pPr>
             <w:r>
-              <w:t>El SPONSOR debe brindar liderazgo y apoyo al equipo del proyecto, facilitando la comunicación y la colaboración entre las diferentes áreas involucradas.</w:t>
+              <w:t xml:space="preserve">El </w:t>
+            </w:r>
+            <w:proofErr w:type="gramStart"/>
+            <w:r>
+              <w:t>SPONSOR</w:t>
+            </w:r>
+            <w:proofErr w:type="gramEnd"/>
+            <w:r>
+              <w:t xml:space="preserve"> debe brindar liderazgo y apoyo al equipo del proyecto, facilitando la comunicación y la colaboración entre las diferentes áreas involucradas.</w:t>
             </w:r>
           </w:p>
         </w:tc>

</xml_diff>